<commit_message>
add 1.point0-100 2.IdDuplicationCheck 3.Id&PointIntegerCheck
</commit_message>
<xml_diff>
--- a/Soru1.docx
+++ b/Soru1.docx
@@ -191,6 +191,7 @@
         <w:t xml:space="preserve"> ne </w:t>
       </w:r>
       <w:proofErr w:type="spellStart"/>
+      <w:proofErr w:type="gramStart"/>
       <w:r>
         <w:rPr>
           <w:color w:val="FF0000"/>
@@ -204,6 +205,7 @@
         </w:rPr>
         <w:t xml:space="preserve"> ?</w:t>
       </w:r>
+      <w:proofErr w:type="gramEnd"/>
     </w:p>
     <w:p/>
     <w:p>
@@ -464,35 +466,90 @@
     </w:p>
     <w:p/>
     <w:p>
-      <w:proofErr w:type="spellStart"/>
-      <w:r>
+      <w:pPr>
+        <w:rPr>
+          <w:color w:val="92D050"/>
+        </w:rPr>
+      </w:pPr>
+      <w:proofErr w:type="spellStart"/>
+      <w:r>
+        <w:rPr>
+          <w:color w:val="92D050"/>
+        </w:rPr>
         <w:t>ValueCorectnes</w:t>
       </w:r>
       <w:proofErr w:type="spellEnd"/>
       <w:r>
+        <w:rPr>
+          <w:color w:val="92D050"/>
+        </w:rPr>
         <w:t xml:space="preserve"> </w:t>
       </w:r>
       <w:proofErr w:type="spellStart"/>
       <w:r>
+        <w:rPr>
+          <w:color w:val="92D050"/>
+        </w:rPr>
         <w:t>eklencek</w:t>
       </w:r>
       <w:proofErr w:type="spellEnd"/>
       <w:r>
+        <w:rPr>
+          <w:color w:val="92D050"/>
+        </w:rPr>
         <w:t xml:space="preserve"> proje1</w:t>
       </w:r>
     </w:p>
     <w:p>
-      <w:r>
+      <w:pPr>
+        <w:rPr>
+          <w:color w:val="92D050"/>
+        </w:rPr>
+      </w:pPr>
+      <w:r>
+        <w:rPr>
+          <w:color w:val="92D050"/>
+        </w:rPr>
         <w:t>Name surname string valid</w:t>
       </w:r>
     </w:p>
     <w:p>
-      <w:r>
-        <w:t>Id point specific bound like 0-100 0-1000</w:t>
-      </w:r>
-    </w:p>
-    <w:p>
-      <w:r>
+      <w:pPr>
+        <w:rPr>
+          <w:color w:val="92D050"/>
+        </w:rPr>
+      </w:pPr>
+      <w:r>
+        <w:rPr>
+          <w:color w:val="92D050"/>
+        </w:rPr>
+        <w:t xml:space="preserve">Id </w:t>
+      </w:r>
+      <w:proofErr w:type="gramStart"/>
+      <w:r>
+        <w:rPr>
+          <w:color w:val="92D050"/>
+        </w:rPr>
+        <w:t>point</w:t>
+      </w:r>
+      <w:proofErr w:type="gramEnd"/>
+      <w:r>
+        <w:rPr>
+          <w:color w:val="92D050"/>
+        </w:rPr>
+        <w:t xml:space="preserve"> specific bound like 0-100 0-1000</w:t>
+      </w:r>
+    </w:p>
+    <w:p>
+      <w:pPr>
+        <w:rPr>
+          <w:color w:val="92D050"/>
+        </w:rPr>
+      </w:pPr>
+      <w:r>
+        <w:rPr>
+          <w:color w:val="92D050"/>
+        </w:rPr>
         <w:t>Lessons category list chose a lesson from the list</w:t>
       </w:r>
     </w:p>

</xml_diff>